<commit_message>
update documentation with additional use cases
</commit_message>
<xml_diff>
--- a/SD Project Documentation.docx
+++ b/SD Project Documentation.docx
@@ -1213,7 +1213,7 @@
                 <w:noProof/>
                 <w:webHidden/>
               </w:rPr>
-              <w:t>8</w:t>
+              <w:t>9</w:t>
             </w:r>
             <w:r>
               <w:rPr>
@@ -1284,7 +1284,7 @@
                 <w:noProof/>
                 <w:webHidden/>
               </w:rPr>
-              <w:t>9</w:t>
+              <w:t>10</w:t>
             </w:r>
             <w:r>
               <w:rPr>
@@ -1354,7 +1354,7 @@
                 <w:noProof/>
                 <w:webHidden/>
               </w:rPr>
-              <w:t>9</w:t>
+              <w:t>10</w:t>
             </w:r>
             <w:r>
               <w:rPr>
@@ -1424,7 +1424,7 @@
                 <w:noProof/>
                 <w:webHidden/>
               </w:rPr>
-              <w:t>9</w:t>
+              <w:t>10</w:t>
             </w:r>
             <w:r>
               <w:rPr>
@@ -1494,7 +1494,7 @@
                 <w:noProof/>
                 <w:webHidden/>
               </w:rPr>
-              <w:t>9</w:t>
+              <w:t>10</w:t>
             </w:r>
             <w:r>
               <w:rPr>
@@ -1564,7 +1564,7 @@
                 <w:noProof/>
                 <w:webHidden/>
               </w:rPr>
-              <w:t>10</w:t>
+              <w:t>11</w:t>
             </w:r>
             <w:r>
               <w:rPr>
@@ -1634,7 +1634,7 @@
                 <w:noProof/>
                 <w:webHidden/>
               </w:rPr>
-              <w:t>10</w:t>
+              <w:t>11</w:t>
             </w:r>
             <w:r>
               <w:rPr>
@@ -1704,7 +1704,7 @@
                 <w:noProof/>
                 <w:webHidden/>
               </w:rPr>
-              <w:t>10</w:t>
+              <w:t>11</w:t>
             </w:r>
             <w:r>
               <w:rPr>
@@ -1774,7 +1774,7 @@
                 <w:noProof/>
                 <w:webHidden/>
               </w:rPr>
-              <w:t>10</w:t>
+              <w:t>11</w:t>
             </w:r>
             <w:r>
               <w:rPr>
@@ -1844,7 +1844,7 @@
                 <w:noProof/>
                 <w:webHidden/>
               </w:rPr>
-              <w:t>10</w:t>
+              <w:t>11</w:t>
             </w:r>
             <w:r>
               <w:rPr>
@@ -1914,7 +1914,7 @@
                 <w:noProof/>
                 <w:webHidden/>
               </w:rPr>
-              <w:t>10</w:t>
+              <w:t>11</w:t>
             </w:r>
             <w:r>
               <w:rPr>
@@ -1984,7 +1984,7 @@
                 <w:noProof/>
                 <w:webHidden/>
               </w:rPr>
-              <w:t>11</w:t>
+              <w:t>12</w:t>
             </w:r>
             <w:r>
               <w:rPr>
@@ -2054,7 +2054,7 @@
                 <w:noProof/>
                 <w:webHidden/>
               </w:rPr>
-              <w:t>11</w:t>
+              <w:t>12</w:t>
             </w:r>
             <w:r>
               <w:rPr>
@@ -2124,7 +2124,7 @@
                 <w:noProof/>
                 <w:webHidden/>
               </w:rPr>
-              <w:t>11</w:t>
+              <w:t>12</w:t>
             </w:r>
             <w:r>
               <w:rPr>
@@ -2194,7 +2194,7 @@
                 <w:noProof/>
                 <w:webHidden/>
               </w:rPr>
-              <w:t>11</w:t>
+              <w:t>12</w:t>
             </w:r>
             <w:r>
               <w:rPr>
@@ -2259,13 +2259,7 @@
         <w:t xml:space="preserve"> new</w:t>
       </w:r>
       <w:r>
-        <w:t xml:space="preserve"> reservation method that offers people an easy way to practice their favorite activities, helps them meet new people, build a better lifestyle, have more </w:t>
-      </w:r>
-      <w:r>
-        <w:t>flexibility,</w:t>
-      </w:r>
-      <w:r>
-        <w:t xml:space="preserve"> and discover new sports. For Sports Centers, this app will result in more clients and fewer reservation cancellations.</w:t>
+        <w:t xml:space="preserve"> reservation method that offers people an easy way to practice their favorite activities, helps them meet new people, build a better lifestyle, have more flexibility, and discover new sports. For Sports Centers, this app will result in more clients and fewer reservation cancellations.</w:t>
       </w:r>
     </w:p>
     <w:p>
@@ -2977,28 +2971,84 @@
         <w:rPr>
           <w:rStyle w:val="SubtleReference"/>
         </w:rPr>
-        <w:t xml:space="preserve">Use case name: </w:t>
-      </w:r>
-      <w:r>
+        <w:t>Use case name: Login.</w:t>
+      </w:r>
+      <w:bookmarkEnd w:id="5"/>
+    </w:p>
+    <w:p>
+      <w:r>
+        <w:t xml:space="preserve">Level: </w:t>
+      </w:r>
+      <w:r>
+        <w:t>Entering the app</w:t>
+      </w:r>
+      <w:r>
+        <w:t>.</w:t>
+      </w:r>
+    </w:p>
+    <w:p>
+      <w:r>
+        <w:t xml:space="preserve">Main actor: </w:t>
+      </w:r>
+      <w:r>
+        <w:t>Every User</w:t>
+      </w:r>
+      <w:r>
+        <w:t>.</w:t>
+      </w:r>
+    </w:p>
+    <w:p>
+      <w:r>
+        <w:t xml:space="preserve">Main success scenario: </w:t>
+      </w:r>
+      <w:r>
+        <w:t>User credentials are correct, and the user is sent to the main screen where he can see events based on his previous defined preferences</w:t>
+      </w:r>
+      <w:r>
+        <w:t>.</w:t>
+      </w:r>
+    </w:p>
+    <w:p>
+      <w:r>
+        <w:t xml:space="preserve">Extension: </w:t>
+      </w:r>
+      <w:r>
+        <w:t>Fail -&gt; Retry with different credentials/Go to register.</w:t>
+      </w:r>
+    </w:p>
+    <w:p>
+      <w:pPr>
+        <w:pStyle w:val="Heading2"/>
         <w:rPr>
           <w:rStyle w:val="SubtleReference"/>
         </w:rPr>
-        <w:t>Login</w:t>
-      </w:r>
+      </w:pPr>
+      <w:bookmarkStart w:id="6" w:name="_Toc97466191"/>
       <w:r>
         <w:rPr>
           <w:rStyle w:val="SubtleReference"/>
         </w:rPr>
+        <w:t>Use case name: Register.</w:t>
+      </w:r>
+      <w:bookmarkEnd w:id="6"/>
+    </w:p>
+    <w:p>
+      <w:r>
+        <w:t xml:space="preserve">Level: </w:t>
+      </w:r>
+      <w:r>
+        <w:t>Entering the app</w:t>
+      </w:r>
+      <w:r>
         <w:t>.</w:t>
       </w:r>
-      <w:bookmarkEnd w:id="5"/>
-    </w:p>
-    <w:p>
-      <w:r>
-        <w:t xml:space="preserve">Level: </w:t>
-      </w:r>
-      <w:r>
-        <w:t>Entering the app</w:t>
+    </w:p>
+    <w:p>
+      <w:r>
+        <w:t xml:space="preserve">Main actor: </w:t>
+      </w:r>
+      <w:r>
+        <w:t>Every User</w:t>
       </w:r>
       <w:r>
         <w:t>.</w:t>
@@ -3006,99 +3056,10 @@
     </w:p>
     <w:p>
       <w:r>
-        <w:t xml:space="preserve">Main actor: </w:t>
-      </w:r>
-      <w:r>
-        <w:t>Every User</w:t>
-      </w:r>
-      <w:r>
-        <w:t>.</w:t>
-      </w:r>
-    </w:p>
-    <w:p>
-      <w:r>
         <w:t xml:space="preserve">Main success scenario: </w:t>
       </w:r>
       <w:r>
-        <w:t>User credentials are correct, and the user is sent to the main screen where he can see events based on his previous defined preferences</w:t>
-      </w:r>
-      <w:r>
-        <w:t>.</w:t>
-      </w:r>
-    </w:p>
-    <w:p>
-      <w:r>
-        <w:t xml:space="preserve">Extension: </w:t>
-      </w:r>
-      <w:r>
-        <w:t>Fail -&gt; Retry with different credentials/Go to register.</w:t>
-      </w:r>
-    </w:p>
-    <w:p>
-      <w:pPr>
-        <w:pStyle w:val="Heading2"/>
-        <w:rPr>
-          <w:rStyle w:val="SubtleReference"/>
-        </w:rPr>
-      </w:pPr>
-      <w:bookmarkStart w:id="6" w:name="_Toc97466191"/>
-      <w:r>
-        <w:rPr>
-          <w:rStyle w:val="SubtleReference"/>
-        </w:rPr>
-        <w:t xml:space="preserve">Use case name: </w:t>
-      </w:r>
-      <w:r>
-        <w:rPr>
-          <w:rStyle w:val="SubtleReference"/>
-        </w:rPr>
-        <w:t>Register</w:t>
-      </w:r>
-      <w:r>
-        <w:rPr>
-          <w:rStyle w:val="SubtleReference"/>
-        </w:rPr>
-        <w:t>.</w:t>
-      </w:r>
-      <w:bookmarkEnd w:id="6"/>
-    </w:p>
-    <w:p>
-      <w:r>
-        <w:t xml:space="preserve">Level: </w:t>
-      </w:r>
-      <w:r>
-        <w:t>Entering the app</w:t>
-      </w:r>
-      <w:r>
-        <w:t>.</w:t>
-      </w:r>
-    </w:p>
-    <w:p>
-      <w:r>
-        <w:t xml:space="preserve">Main actor: </w:t>
-      </w:r>
-      <w:r>
-        <w:t>Every User</w:t>
-      </w:r>
-      <w:r>
-        <w:t>.</w:t>
-      </w:r>
-    </w:p>
-    <w:p>
-      <w:r>
-        <w:t xml:space="preserve">Main success scenario: </w:t>
-      </w:r>
-      <w:r>
-        <w:t xml:space="preserve">User credentials are </w:t>
-      </w:r>
-      <w:r>
-        <w:t>correct,</w:t>
-      </w:r>
-      <w:r>
-        <w:t xml:space="preserve"> and the user is sent to the </w:t>
-      </w:r>
-      <w:r>
-        <w:t>welcome screen where he can define his preferences</w:t>
+        <w:t>User credentials are correct, and the user is sent to the welcome screen where he can define his preferences</w:t>
       </w:r>
       <w:r>
         <w:t>.</w:t>
@@ -3229,18 +3190,12 @@
         <w:rPr>
           <w:rStyle w:val="SubtleReference"/>
         </w:rPr>
-        <w:t>Join</w:t>
+        <w:t>Join an Event</w:t>
       </w:r>
       <w:r>
         <w:rPr>
           <w:rStyle w:val="SubtleReference"/>
         </w:rPr>
-        <w:t xml:space="preserve"> an Event</w:t>
-      </w:r>
-      <w:r>
-        <w:rPr>
-          <w:rStyle w:val="SubtleReference"/>
-        </w:rPr>
         <w:t>.</w:t>
       </w:r>
       <w:bookmarkEnd w:id="8"/>
@@ -3250,10 +3205,7 @@
         <w:t xml:space="preserve">Level: </w:t>
       </w:r>
       <w:r>
-        <w:t>Initiated User with all his safety options validated (Citizen ID Card, Phone Number, Email)</w:t>
-      </w:r>
-      <w:r>
-        <w:t xml:space="preserve"> that found the event in his feed or search and clicked the JOIN button</w:t>
+        <w:t>Initiated User with all his safety options validated (Citizen ID Card, Phone Number, Email) that found the event in his feed or search and clicked the JOIN button</w:t>
       </w:r>
       <w:r>
         <w:t>.</w:t>
@@ -3276,10 +3228,7 @@
         <w:t xml:space="preserve">Main success scenario: </w:t>
       </w:r>
       <w:r>
-        <w:t xml:space="preserve">User successfully </w:t>
-      </w:r>
-      <w:r>
-        <w:t>joins the event and will see it in his “attending events” list.</w:t>
+        <w:t>User successfully joins the event and will see it in his “attending events” list.</w:t>
       </w:r>
     </w:p>
     <w:p>
@@ -3296,10 +3245,7 @@
         </w:numPr>
       </w:pPr>
       <w:r>
-        <w:t>Fail -&gt; Validate your safety options/ Take the tutorial</w:t>
-      </w:r>
-      <w:r>
-        <w:t>/ Check that your rating meets the minimum required, if not find other events that allow you to join and make a good impression to the participants such that your rating will improve.</w:t>
+        <w:t>Fail -&gt; Validate your safety options/ Take the tutorial/ Check that your rating meets the minimum required, if not find other events that allow you to join and make a good impression to the participants such that your rating will improve.</w:t>
       </w:r>
     </w:p>
     <w:p>
@@ -3370,10 +3316,7 @@
         <w:t xml:space="preserve">Main actor: </w:t>
       </w:r>
       <w:r>
-        <w:t xml:space="preserve">Every </w:t>
-      </w:r>
-      <w:r>
-        <w:t>Event Participant (including the Organizer)</w:t>
+        <w:t>Every Event Participant (including the Organizer)</w:t>
       </w:r>
       <w:r>
         <w:t>.</w:t>
@@ -3384,10 +3327,7 @@
         <w:t xml:space="preserve">Main success scenario: </w:t>
       </w:r>
       <w:r>
-        <w:t xml:space="preserve">User successfully </w:t>
-      </w:r>
-      <w:r>
-        <w:t>rates every other participant.</w:t>
+        <w:t>User successfully rates every other participant.</w:t>
       </w:r>
     </w:p>
     <w:p>
@@ -3404,10 +3344,7 @@
         </w:numPr>
       </w:pPr>
       <w:r>
-        <w:t xml:space="preserve">Fail -&gt; </w:t>
-      </w:r>
-      <w:r>
-        <w:t>User ignores the rating screen, and does not provide feedback to anyone, his rating will remain unaffected by other user’s positive ratings, but it will be affected by negative ones.</w:t>
+        <w:t>Fail -&gt; User ignores the rating screen, and does not provide feedback to anyone, his rating will remain unaffected by other user’s positive ratings, but it will be affected by negative ones.</w:t>
       </w:r>
     </w:p>
     <w:p>
@@ -3419,13 +3356,7 @@
         </w:numPr>
       </w:pPr>
       <w:r>
-        <w:t>Incomplete</w:t>
-      </w:r>
-      <w:r>
-        <w:t xml:space="preserve"> -&gt; </w:t>
-      </w:r>
-      <w:r>
-        <w:t>The user rates some of the participants (minimum required is half of the attendee list in case of regular events i.e., not large competitions)</w:t>
+        <w:t>Incomplete -&gt; The user rates some of the participants (minimum required is half of the attendee list in case of regular events i.e., not large competitions)</w:t>
       </w:r>
       <w:r>
         <w:t xml:space="preserve"> the user rating will receive all his ratings from the other participants but will receive an alert reminding him of the importance of rating every user he interacted with.</w:t>
@@ -3444,6 +3375,68 @@
       </w:r>
     </w:p>
     <w:p>
+      <w:pPr>
+        <w:pStyle w:val="Heading2"/>
+        <w:rPr>
+          <w:rStyle w:val="SubtleReference"/>
+        </w:rPr>
+      </w:pPr>
+      <w:r>
+        <w:rPr>
+          <w:rStyle w:val="SubtleReference"/>
+        </w:rPr>
+        <w:t xml:space="preserve">Use case name: </w:t>
+      </w:r>
+      <w:r>
+        <w:rPr>
+          <w:rStyle w:val="SubtleReference"/>
+        </w:rPr>
+        <w:t>Browse Categories</w:t>
+      </w:r>
+      <w:r>
+        <w:rPr>
+          <w:rStyle w:val="SubtleReference"/>
+        </w:rPr>
+        <w:t>.</w:t>
+      </w:r>
+    </w:p>
+    <w:p>
+      <w:r>
+        <w:t xml:space="preserve">Level: </w:t>
+      </w:r>
+      <w:r>
+        <w:t>User is logged in and in the category page.</w:t>
+      </w:r>
+    </w:p>
+    <w:p>
+      <w:r>
+        <w:t xml:space="preserve">Main actor: </w:t>
+      </w:r>
+      <w:r>
+        <w:t xml:space="preserve">Every </w:t>
+      </w:r>
+      <w:r>
+        <w:t>User</w:t>
+      </w:r>
+      <w:r>
+        <w:t>.</w:t>
+      </w:r>
+    </w:p>
+    <w:p>
+      <w:r>
+        <w:t xml:space="preserve">Main success scenario: </w:t>
+      </w:r>
+      <w:r>
+        <w:t xml:space="preserve">User </w:t>
+      </w:r>
+      <w:r>
+        <w:t>browses through categories and finds new events</w:t>
+      </w:r>
+      <w:r>
+        <w:t>.</w:t>
+      </w:r>
+    </w:p>
+    <w:p>
       <w:r>
         <w:br w:type="page"/>
       </w:r>
@@ -3451,32 +3444,104 @@
     <w:p>
       <w:pPr>
         <w:pStyle w:val="Heading2"/>
+        <w:rPr>
+          <w:rStyle w:val="SubtleReference"/>
+        </w:rPr>
+      </w:pPr>
+      <w:r>
+        <w:rPr>
+          <w:rStyle w:val="SubtleReference"/>
+        </w:rPr>
+        <w:lastRenderedPageBreak/>
+        <w:t xml:space="preserve">Use case name: </w:t>
+      </w:r>
+      <w:r>
+        <w:rPr>
+          <w:rStyle w:val="SubtleReference"/>
+        </w:rPr>
+        <w:t xml:space="preserve">Browse </w:t>
+      </w:r>
+      <w:r>
+        <w:rPr>
+          <w:rStyle w:val="SubtleReference"/>
+        </w:rPr>
+        <w:t>Personal Feed</w:t>
+      </w:r>
+      <w:r>
+        <w:rPr>
+          <w:rStyle w:val="SubtleReference"/>
+        </w:rPr>
+        <w:t>.</w:t>
+      </w:r>
+    </w:p>
+    <w:p>
+      <w:r>
+        <w:t xml:space="preserve">Level: </w:t>
+      </w:r>
+      <w:r>
+        <w:t xml:space="preserve">User is logged in </w:t>
+      </w:r>
+      <w:r>
+        <w:t>the main page, with preferences set-up and other Users in their following list</w:t>
+      </w:r>
+      <w:r>
+        <w:t>.</w:t>
+      </w:r>
+    </w:p>
+    <w:p>
+      <w:r>
+        <w:t xml:space="preserve">Main actor: </w:t>
+      </w:r>
+      <w:r>
+        <w:t>Every User</w:t>
+      </w:r>
+      <w:r>
+        <w:t>.</w:t>
+      </w:r>
+    </w:p>
+    <w:p>
+      <w:r>
+        <w:t xml:space="preserve">Main success scenario: </w:t>
+      </w:r>
+      <w:r>
+        <w:t xml:space="preserve">User browses through </w:t>
+      </w:r>
+      <w:r>
+        <w:t>his personal feed and sees events based on their personal preferences</w:t>
+      </w:r>
+      <w:r>
+        <w:t>.</w:t>
+      </w:r>
+    </w:p>
+    <w:p/>
+    <w:p>
+      <w:r>
+        <w:br w:type="page"/>
+      </w:r>
+    </w:p>
+    <w:p>
+      <w:pPr>
+        <w:pStyle w:val="Heading2"/>
       </w:pPr>
       <w:bookmarkStart w:id="10" w:name="_Toc97466195"/>
       <w:r>
+        <w:rPr>
+          <w:noProof/>
+        </w:rPr>
         <w:lastRenderedPageBreak/>
-        <w:t>2.3 UML Use-Case diagram</w:t>
-      </w:r>
-      <w:bookmarkEnd w:id="10"/>
-    </w:p>
-    <w:p>
-      <w:r>
-        <w:rPr>
-          <w:noProof/>
-        </w:rPr>
         <w:drawing>
-          <wp:anchor distT="0" distB="0" distL="114300" distR="114300" simplePos="0" relativeHeight="251662336" behindDoc="1" locked="0" layoutInCell="1" allowOverlap="1" wp14:anchorId="39047B41" wp14:editId="675C23F7">
+          <wp:anchor distT="0" distB="0" distL="114300" distR="114300" simplePos="0" relativeHeight="251657728" behindDoc="1" locked="0" layoutInCell="1" allowOverlap="1" wp14:anchorId="54DB2E67" wp14:editId="3A63DE5B">
             <wp:simplePos x="0" y="0"/>
             <wp:positionH relativeFrom="column">
-              <wp:posOffset>-571491</wp:posOffset>
+              <wp:posOffset>-318051</wp:posOffset>
             </wp:positionH>
             <wp:positionV relativeFrom="paragraph">
-              <wp:posOffset>376141</wp:posOffset>
+              <wp:posOffset>249583</wp:posOffset>
             </wp:positionV>
-            <wp:extent cx="7116417" cy="5963801"/>
-            <wp:effectExtent l="0" t="0" r="8890" b="0"/>
+            <wp:extent cx="6623436" cy="6736080"/>
+            <wp:effectExtent l="0" t="0" r="6350" b="7620"/>
             <wp:wrapNone/>
-            <wp:docPr id="2" name="Picture 2" descr="Diagram&#10;&#10;Description automatically generated"/>
+            <wp:docPr id="3" name="Picture 3" descr="Diagram&#10;&#10;Description automatically generated"/>
             <wp:cNvGraphicFramePr>
               <a:graphicFrameLocks xmlns:a="http://schemas.openxmlformats.org/drawingml/2006/main" noChangeAspect="1"/>
             </wp:cNvGraphicFramePr>
@@ -3484,7 +3549,7 @@
               <a:graphicData uri="http://schemas.openxmlformats.org/drawingml/2006/picture">
                 <pic:pic xmlns:pic="http://schemas.openxmlformats.org/drawingml/2006/picture">
                   <pic:nvPicPr>
-                    <pic:cNvPr id="2" name="Picture 2" descr="Diagram&#10;&#10;Description automatically generated"/>
+                    <pic:cNvPr id="3" name="Picture 3" descr="Diagram&#10;&#10;Description automatically generated"/>
                     <pic:cNvPicPr>
                       <a:picLocks noChangeAspect="1" noChangeArrowheads="1"/>
                     </pic:cNvPicPr>
@@ -3505,7 +3570,7 @@
                   <pic:spPr bwMode="auto">
                     <a:xfrm>
                       <a:off x="0" y="0"/>
-                      <a:ext cx="7116417" cy="5963801"/>
+                      <a:ext cx="6630480" cy="6743244"/>
                     </a:xfrm>
                     <a:prstGeom prst="rect">
                       <a:avLst/>
@@ -3518,16 +3583,21 @@
                 </pic:pic>
               </a:graphicData>
             </a:graphic>
-            <wp14:sizeRelH relativeFrom="page">
+            <wp14:sizeRelH relativeFrom="margin">
               <wp14:pctWidth>0</wp14:pctWidth>
             </wp14:sizeRelH>
-            <wp14:sizeRelV relativeFrom="page">
+            <wp14:sizeRelV relativeFrom="margin">
               <wp14:pctHeight>0</wp14:pctHeight>
             </wp14:sizeRelV>
           </wp:anchor>
         </w:drawing>
       </w:r>
-    </w:p>
+      <w:r>
+        <w:t>2.3 UML Use-Case diagram</w:t>
+      </w:r>
+      <w:bookmarkEnd w:id="10"/>
+    </w:p>
+    <w:p/>
     <w:p>
       <w:r>
         <w:br w:type="page"/>
@@ -3570,9 +3640,9 @@
           <w:sz w:val="20"/>
           <w:szCs w:val="20"/>
         </w:rPr>
-        <w:t xml:space="preserve">&lt; Se </w:t>
-      </w:r>
-      <w:proofErr w:type="spellStart"/>
+        <w:t xml:space="preserve">&lt; Se va scrie o mica </w:t>
+      </w:r>
+      <w:proofErr w:type="gramStart"/>
       <w:r>
         <w:rPr>
           <w:rFonts w:ascii="Times New Roman" w:eastAsia="Times New Roman" w:hAnsi="Times New Roman" w:cs="Times New Roman"/>
@@ -3581,9 +3651,9 @@
           <w:sz w:val="20"/>
           <w:szCs w:val="20"/>
         </w:rPr>
-        <w:t>va</w:t>
-      </w:r>
-      <w:proofErr w:type="spellEnd"/>
+        <w:t>introducere./</w:t>
+      </w:r>
+      <w:proofErr w:type="gramEnd"/>
       <w:r>
         <w:rPr>
           <w:rFonts w:ascii="Times New Roman" w:eastAsia="Times New Roman" w:hAnsi="Times New Roman" w:cs="Times New Roman"/>
@@ -3592,10 +3662,23 @@
           <w:sz w:val="20"/>
           <w:szCs w:val="20"/>
         </w:rPr>
-        <w:t xml:space="preserve"> </w:t>
-      </w:r>
-      <w:proofErr w:type="spellStart"/>
-      <w:r>
+        <w:t xml:space="preserve">&gt; </w:t>
+      </w:r>
+    </w:p>
+    <w:p>
+      <w:pPr>
+        <w:pStyle w:val="Heading2"/>
+      </w:pPr>
+      <w:bookmarkStart w:id="12" w:name="_Toc97466197"/>
+      <w:r>
+        <w:t>3.1 Conceptual architecture</w:t>
+      </w:r>
+      <w:bookmarkEnd w:id="12"/>
+    </w:p>
+    <w:p/>
+    <w:p>
+      <w:pPr>
+        <w:ind w:firstLine="720"/>
         <w:rPr>
           <w:rFonts w:ascii="Times New Roman" w:eastAsia="Times New Roman" w:hAnsi="Times New Roman" w:cs="Times New Roman"/>
           <w:i/>
@@ -3603,9 +3686,7 @@
           <w:sz w:val="20"/>
           <w:szCs w:val="20"/>
         </w:rPr>
-        <w:t>scrie</w:t>
-      </w:r>
-      <w:proofErr w:type="spellEnd"/>
+      </w:pPr>
       <w:r>
         <w:rPr>
           <w:rFonts w:ascii="Times New Roman" w:eastAsia="Times New Roman" w:hAnsi="Times New Roman" w:cs="Times New Roman"/>
@@ -3614,11 +3695,12 @@
           <w:sz w:val="20"/>
           <w:szCs w:val="20"/>
         </w:rPr>
-        <w:t xml:space="preserve"> o mica </w:t>
-      </w:r>
-      <w:proofErr w:type="spellStart"/>
-      <w:proofErr w:type="gramStart"/>
-      <w:r>
+        <w:t>&lt;In acest capitol se vor prezenta arhitectura proiectului. Este o aplicatie web sau desktop. Are baze de date? Cate componente are? Client-Server? etc</w:t>
+      </w:r>
+    </w:p>
+    <w:p>
+      <w:pPr>
+        <w:ind w:firstLine="720"/>
         <w:rPr>
           <w:rFonts w:ascii="Times New Roman" w:eastAsia="Times New Roman" w:hAnsi="Times New Roman" w:cs="Times New Roman"/>
           <w:i/>
@@ -3626,10 +3708,11 @@
           <w:sz w:val="20"/>
           <w:szCs w:val="20"/>
         </w:rPr>
-        <w:t>introducere</w:t>
-      </w:r>
-      <w:proofErr w:type="spellEnd"/>
-      <w:r>
+      </w:pPr>
+    </w:p>
+    <w:p>
+      <w:pPr>
+        <w:ind w:firstLine="720"/>
         <w:rPr>
           <w:rFonts w:ascii="Times New Roman" w:eastAsia="Times New Roman" w:hAnsi="Times New Roman" w:cs="Times New Roman"/>
           <w:i/>
@@ -3637,10 +3720,11 @@
           <w:sz w:val="20"/>
           <w:szCs w:val="20"/>
         </w:rPr>
-        <w:t>./</w:t>
-      </w:r>
-      <w:proofErr w:type="gramEnd"/>
-      <w:r>
+      </w:pPr>
+    </w:p>
+    <w:p>
+      <w:pPr>
+        <w:ind w:firstLine="720"/>
         <w:rPr>
           <w:rFonts w:ascii="Times New Roman" w:eastAsia="Times New Roman" w:hAnsi="Times New Roman" w:cs="Times New Roman"/>
           <w:i/>
@@ -3648,23 +3732,10 @@
           <w:sz w:val="20"/>
           <w:szCs w:val="20"/>
         </w:rPr>
-        <w:t xml:space="preserve">&gt; </w:t>
-      </w:r>
-    </w:p>
-    <w:p>
-      <w:pPr>
-        <w:pStyle w:val="Heading2"/>
-      </w:pPr>
-      <w:bookmarkStart w:id="12" w:name="_Toc97466197"/>
-      <w:r>
-        <w:t>3.1 Conceptual architecture</w:t>
-      </w:r>
-      <w:bookmarkEnd w:id="12"/>
-    </w:p>
-    <w:p/>
-    <w:p>
-      <w:pPr>
-        <w:ind w:firstLine="720"/>
+      </w:pPr>
+    </w:p>
+    <w:p>
+      <w:pPr>
         <w:rPr>
           <w:rFonts w:ascii="Times New Roman" w:eastAsia="Times New Roman" w:hAnsi="Times New Roman" w:cs="Times New Roman"/>
           <w:i/>
@@ -3681,10 +3752,24 @@
           <w:sz w:val="20"/>
           <w:szCs w:val="20"/>
         </w:rPr>
-        <w:t xml:space="preserve">&lt;In </w:t>
-      </w:r>
-      <w:proofErr w:type="spellStart"/>
-      <w:r>
+        <w:t xml:space="preserve">/&gt; </w:t>
+      </w:r>
+    </w:p>
+    <w:p/>
+    <w:p>
+      <w:pPr>
+        <w:pStyle w:val="Heading2"/>
+      </w:pPr>
+      <w:bookmarkStart w:id="13" w:name="_Toc97466198"/>
+      <w:r>
+        <w:t>3.2 Package diagram</w:t>
+      </w:r>
+      <w:bookmarkEnd w:id="13"/>
+    </w:p>
+    <w:p/>
+    <w:p>
+      <w:pPr>
+        <w:ind w:firstLine="720"/>
         <w:rPr>
           <w:rFonts w:ascii="Times New Roman" w:eastAsia="Times New Roman" w:hAnsi="Times New Roman" w:cs="Times New Roman"/>
           <w:i/>
@@ -3692,9 +3777,7 @@
           <w:sz w:val="20"/>
           <w:szCs w:val="20"/>
         </w:rPr>
-        <w:t>acest</w:t>
-      </w:r>
-      <w:proofErr w:type="spellEnd"/>
+      </w:pPr>
       <w:r>
         <w:rPr>
           <w:rFonts w:ascii="Times New Roman" w:eastAsia="Times New Roman" w:hAnsi="Times New Roman" w:cs="Times New Roman"/>
@@ -3703,10 +3786,12 @@
           <w:sz w:val="20"/>
           <w:szCs w:val="20"/>
         </w:rPr>
-        <w:t xml:space="preserve"> capitol se </w:t>
-      </w:r>
-      <w:proofErr w:type="spellStart"/>
-      <w:r>
+        <w:t xml:space="preserve">&lt; (Package Diagram)/&gt; </w:t>
+      </w:r>
+    </w:p>
+    <w:p>
+      <w:pPr>
+        <w:ind w:firstLine="720"/>
         <w:rPr>
           <w:rFonts w:ascii="Times New Roman" w:eastAsia="Times New Roman" w:hAnsi="Times New Roman" w:cs="Times New Roman"/>
           <w:i/>
@@ -3714,10 +3799,11 @@
           <w:sz w:val="20"/>
           <w:szCs w:val="20"/>
         </w:rPr>
-        <w:t>vor</w:t>
-      </w:r>
-      <w:proofErr w:type="spellEnd"/>
-      <w:r>
+      </w:pPr>
+    </w:p>
+    <w:p>
+      <w:pPr>
+        <w:ind w:firstLine="720"/>
         <w:rPr>
           <w:rFonts w:ascii="Times New Roman" w:eastAsia="Times New Roman" w:hAnsi="Times New Roman" w:cs="Times New Roman"/>
           <w:i/>
@@ -3725,10 +3811,29 @@
           <w:sz w:val="20"/>
           <w:szCs w:val="20"/>
         </w:rPr>
-        <w:t xml:space="preserve"> </w:t>
-      </w:r>
-      <w:proofErr w:type="spellStart"/>
-      <w:r>
+      </w:pPr>
+    </w:p>
+    <w:p>
+      <w:pPr>
+        <w:rPr>
+          <w:rFonts w:ascii="Times New Roman" w:eastAsia="Times New Roman" w:hAnsi="Times New Roman" w:cs="Times New Roman"/>
+        </w:rPr>
+      </w:pPr>
+    </w:p>
+    <w:p>
+      <w:pPr>
+        <w:pStyle w:val="Heading2"/>
+      </w:pPr>
+      <w:bookmarkStart w:id="14" w:name="_Toc97466199"/>
+      <w:r>
+        <w:t>3.3 Class diagram</w:t>
+      </w:r>
+      <w:bookmarkEnd w:id="14"/>
+    </w:p>
+    <w:p/>
+    <w:p>
+      <w:pPr>
+        <w:ind w:firstLine="720"/>
         <w:rPr>
           <w:rFonts w:ascii="Times New Roman" w:eastAsia="Times New Roman" w:hAnsi="Times New Roman" w:cs="Times New Roman"/>
           <w:i/>
@@ -3736,9 +3841,7 @@
           <w:sz w:val="20"/>
           <w:szCs w:val="20"/>
         </w:rPr>
-        <w:t>prezenta</w:t>
-      </w:r>
-      <w:proofErr w:type="spellEnd"/>
+      </w:pPr>
       <w:r>
         <w:rPr>
           <w:rFonts w:ascii="Times New Roman" w:eastAsia="Times New Roman" w:hAnsi="Times New Roman" w:cs="Times New Roman"/>
@@ -3747,10 +3850,56 @@
           <w:sz w:val="20"/>
           <w:szCs w:val="20"/>
         </w:rPr>
-        <w:t xml:space="preserve"> </w:t>
-      </w:r>
-      <w:proofErr w:type="spellStart"/>
-      <w:r>
+        <w:t xml:space="preserve">&lt; (Class Diagram)/&gt; </w:t>
+      </w:r>
+    </w:p>
+    <w:p>
+      <w:pPr>
+        <w:rPr>
+          <w:rFonts w:ascii="Times New Roman" w:eastAsia="Times New Roman" w:hAnsi="Times New Roman" w:cs="Times New Roman"/>
+        </w:rPr>
+      </w:pPr>
+    </w:p>
+    <w:p>
+      <w:pPr>
+        <w:rPr>
+          <w:rFonts w:ascii="Times New Roman" w:eastAsia="Times New Roman" w:hAnsi="Times New Roman" w:cs="Times New Roman"/>
+        </w:rPr>
+      </w:pPr>
+    </w:p>
+    <w:p>
+      <w:pPr>
+        <w:rPr>
+          <w:rFonts w:ascii="Times New Roman" w:eastAsia="Times New Roman" w:hAnsi="Times New Roman" w:cs="Times New Roman"/>
+        </w:rPr>
+      </w:pPr>
+    </w:p>
+    <w:p>
+      <w:pPr>
+        <w:rPr>
+          <w:rFonts w:ascii="Times New Roman" w:eastAsia="Times New Roman" w:hAnsi="Times New Roman" w:cs="Times New Roman"/>
+        </w:rPr>
+      </w:pPr>
+    </w:p>
+    <w:p>
+      <w:pPr>
+        <w:pStyle w:val="Heading2"/>
+      </w:pPr>
+      <w:bookmarkStart w:id="15" w:name="_Toc97466200"/>
+      <w:r>
+        <w:lastRenderedPageBreak/>
+        <w:t>3.4 Database (E-R/Data model) diagram</w:t>
+      </w:r>
+      <w:bookmarkEnd w:id="15"/>
+    </w:p>
+    <w:p>
+      <w:r>
+        <w:tab/>
+      </w:r>
+    </w:p>
+    <w:p>
+      <w:pPr>
+        <w:ind w:firstLine="720"/>
         <w:rPr>
           <w:rFonts w:ascii="Times New Roman" w:eastAsia="Times New Roman" w:hAnsi="Times New Roman" w:cs="Times New Roman"/>
           <w:i/>
@@ -3758,9 +3907,7 @@
           <w:sz w:val="20"/>
           <w:szCs w:val="20"/>
         </w:rPr>
-        <w:t>arhitectura</w:t>
-      </w:r>
-      <w:proofErr w:type="spellEnd"/>
+      </w:pPr>
       <w:r>
         <w:rPr>
           <w:rFonts w:ascii="Times New Roman" w:eastAsia="Times New Roman" w:hAnsi="Times New Roman" w:cs="Times New Roman"/>
@@ -3769,10 +3916,23 @@
           <w:sz w:val="20"/>
           <w:szCs w:val="20"/>
         </w:rPr>
-        <w:t xml:space="preserve"> </w:t>
-      </w:r>
-      <w:proofErr w:type="spellStart"/>
-      <w:r>
+        <w:t xml:space="preserve">&lt; (Data Model)/&gt; </w:t>
+      </w:r>
+    </w:p>
+    <w:p>
+      <w:pPr>
+        <w:pStyle w:val="Heading2"/>
+      </w:pPr>
+      <w:bookmarkStart w:id="16" w:name="_Toc97466201"/>
+      <w:r>
+        <w:t>3.5 Sequence diagram</w:t>
+      </w:r>
+      <w:bookmarkEnd w:id="16"/>
+    </w:p>
+    <w:p/>
+    <w:p>
+      <w:pPr>
+        <w:ind w:firstLine="720"/>
         <w:rPr>
           <w:rFonts w:ascii="Times New Roman" w:eastAsia="Times New Roman" w:hAnsi="Times New Roman" w:cs="Times New Roman"/>
           <w:i/>
@@ -3780,9 +3940,7 @@
           <w:sz w:val="20"/>
           <w:szCs w:val="20"/>
         </w:rPr>
-        <w:t>proiectului</w:t>
-      </w:r>
-      <w:proofErr w:type="spellEnd"/>
+      </w:pPr>
       <w:r>
         <w:rPr>
           <w:rFonts w:ascii="Times New Roman" w:eastAsia="Times New Roman" w:hAnsi="Times New Roman" w:cs="Times New Roman"/>
@@ -3791,10 +3949,27 @@
           <w:sz w:val="20"/>
           <w:szCs w:val="20"/>
         </w:rPr>
-        <w:t xml:space="preserve">. Este o </w:t>
-      </w:r>
-      <w:proofErr w:type="spellStart"/>
-      <w:r>
+        <w:t xml:space="preserve">&lt; (Sequence Diagram)/&gt; </w:t>
+      </w:r>
+    </w:p>
+    <w:p>
+      <w:pPr>
+        <w:pStyle w:val="Heading2"/>
+      </w:pPr>
+      <w:bookmarkStart w:id="17" w:name="_Toc97466202"/>
+      <w:r>
+        <w:t>3.6 Activity diagram</w:t>
+      </w:r>
+      <w:bookmarkEnd w:id="17"/>
+    </w:p>
+    <w:p>
+      <w:pPr>
+        <w:ind w:firstLine="720"/>
+      </w:pPr>
+    </w:p>
+    <w:p>
+      <w:pPr>
+        <w:ind w:firstLine="720"/>
         <w:rPr>
           <w:rFonts w:ascii="Times New Roman" w:eastAsia="Times New Roman" w:hAnsi="Times New Roman" w:cs="Times New Roman"/>
           <w:i/>
@@ -3802,9 +3977,7 @@
           <w:sz w:val="20"/>
           <w:szCs w:val="20"/>
         </w:rPr>
-        <w:t>aplicatie</w:t>
-      </w:r>
-      <w:proofErr w:type="spellEnd"/>
+      </w:pPr>
       <w:r>
         <w:rPr>
           <w:rFonts w:ascii="Times New Roman" w:eastAsia="Times New Roman" w:hAnsi="Times New Roman" w:cs="Times New Roman"/>
@@ -3813,10 +3986,26 @@
           <w:sz w:val="20"/>
           <w:szCs w:val="20"/>
         </w:rPr>
-        <w:t xml:space="preserve"> web </w:t>
-      </w:r>
-      <w:proofErr w:type="spellStart"/>
-      <w:r>
+        <w:t xml:space="preserve">&lt; (Activity Diagram)/&gt; </w:t>
+      </w:r>
+    </w:p>
+    <w:p>
+      <w:pPr>
+        <w:pStyle w:val="Heading1"/>
+      </w:pPr>
+      <w:bookmarkStart w:id="18" w:name="_Toc97466203"/>
+      <w:r>
+        <w:t>IV Supplementary specifications</w:t>
+      </w:r>
+      <w:bookmarkEnd w:id="18"/>
+      <w:r>
+        <w:t xml:space="preserve"> </w:t>
+      </w:r>
+    </w:p>
+    <w:p/>
+    <w:p>
+      <w:pPr>
+        <w:ind w:firstLine="720"/>
         <w:rPr>
           <w:rFonts w:ascii="Times New Roman" w:eastAsia="Times New Roman" w:hAnsi="Times New Roman" w:cs="Times New Roman"/>
           <w:i/>
@@ -3824,9 +4013,7 @@
           <w:sz w:val="20"/>
           <w:szCs w:val="20"/>
         </w:rPr>
-        <w:t>sau</w:t>
-      </w:r>
-      <w:proofErr w:type="spellEnd"/>
+      </w:pPr>
       <w:r>
         <w:rPr>
           <w:rFonts w:ascii="Times New Roman" w:eastAsia="Times New Roman" w:hAnsi="Times New Roman" w:cs="Times New Roman"/>
@@ -3835,9 +4022,9 @@
           <w:sz w:val="20"/>
           <w:szCs w:val="20"/>
         </w:rPr>
-        <w:t xml:space="preserve"> desktop. Are </w:t>
-      </w:r>
-      <w:proofErr w:type="spellStart"/>
+        <w:t xml:space="preserve">&lt; Se va scrie o mica </w:t>
+      </w:r>
+      <w:proofErr w:type="gramStart"/>
       <w:r>
         <w:rPr>
           <w:rFonts w:ascii="Times New Roman" w:eastAsia="Times New Roman" w:hAnsi="Times New Roman" w:cs="Times New Roman"/>
@@ -3846,9 +4033,9 @@
           <w:sz w:val="20"/>
           <w:szCs w:val="20"/>
         </w:rPr>
-        <w:t>baze</w:t>
-      </w:r>
-      <w:proofErr w:type="spellEnd"/>
+        <w:t>introducere./</w:t>
+      </w:r>
+      <w:proofErr w:type="gramEnd"/>
       <w:r>
         <w:rPr>
           <w:rFonts w:ascii="Times New Roman" w:eastAsia="Times New Roman" w:hAnsi="Times New Roman" w:cs="Times New Roman"/>
@@ -3857,10 +4044,12 @@
           <w:sz w:val="20"/>
           <w:szCs w:val="20"/>
         </w:rPr>
-        <w:t xml:space="preserve"> de date? Cate </w:t>
-      </w:r>
-      <w:proofErr w:type="spellStart"/>
-      <w:r>
+        <w:t xml:space="preserve">&gt; </w:t>
+      </w:r>
+    </w:p>
+    <w:p>
+      <w:pPr>
+        <w:ind w:firstLine="720"/>
         <w:rPr>
           <w:rFonts w:ascii="Times New Roman" w:eastAsia="Times New Roman" w:hAnsi="Times New Roman" w:cs="Times New Roman"/>
           <w:i/>
@@ -3868,10 +4057,26 @@
           <w:sz w:val="20"/>
           <w:szCs w:val="20"/>
         </w:rPr>
-        <w:t>componente</w:t>
-      </w:r>
-      <w:proofErr w:type="spellEnd"/>
-      <w:r>
+      </w:pPr>
+    </w:p>
+    <w:p>
+      <w:pPr>
+        <w:pStyle w:val="Heading2"/>
+      </w:pPr>
+      <w:bookmarkStart w:id="19" w:name="_Toc97466204"/>
+      <w:r>
+        <w:t>4.1 Non-functional requirements</w:t>
+      </w:r>
+      <w:bookmarkEnd w:id="19"/>
+    </w:p>
+    <w:p>
+      <w:pPr>
+        <w:ind w:firstLine="720"/>
+      </w:pPr>
+    </w:p>
+    <w:p>
+      <w:pPr>
+        <w:ind w:firstLine="720"/>
         <w:rPr>
           <w:rFonts w:ascii="Times New Roman" w:eastAsia="Times New Roman" w:hAnsi="Times New Roman" w:cs="Times New Roman"/>
           <w:i/>
@@ -3879,9 +4084,7 @@
           <w:sz w:val="20"/>
           <w:szCs w:val="20"/>
         </w:rPr>
-        <w:t xml:space="preserve"> are? Client-Server? </w:t>
-      </w:r>
-      <w:proofErr w:type="spellStart"/>
+      </w:pPr>
       <w:r>
         <w:rPr>
           <w:rFonts w:ascii="Times New Roman" w:eastAsia="Times New Roman" w:hAnsi="Times New Roman" w:cs="Times New Roman"/>
@@ -3890,13 +4093,10 @@
           <w:sz w:val="20"/>
           <w:szCs w:val="20"/>
         </w:rPr>
-        <w:t>etc</w:t>
-      </w:r>
-      <w:proofErr w:type="spellEnd"/>
-    </w:p>
-    <w:p>
-      <w:pPr>
-        <w:ind w:firstLine="720"/>
+        <w:t xml:space="preserve">&lt; Specificatiile non-functionale ale aplicatiei. Se va discuta la </w:t>
+      </w:r>
+      <w:proofErr w:type="gramStart"/>
+      <w:r>
         <w:rPr>
           <w:rFonts w:ascii="Times New Roman" w:eastAsia="Times New Roman" w:hAnsi="Times New Roman" w:cs="Times New Roman"/>
           <w:i/>
@@ -3904,11 +4104,10 @@
           <w:sz w:val="20"/>
           <w:szCs w:val="20"/>
         </w:rPr>
-      </w:pPr>
-    </w:p>
-    <w:p>
-      <w:pPr>
-        <w:ind w:firstLine="720"/>
+        <w:t>laborator./</w:t>
+      </w:r>
+      <w:proofErr w:type="gramEnd"/>
+      <w:r>
         <w:rPr>
           <w:rFonts w:ascii="Times New Roman" w:eastAsia="Times New Roman" w:hAnsi="Times New Roman" w:cs="Times New Roman"/>
           <w:i/>
@@ -3916,8 +4115,22 @@
           <w:sz w:val="20"/>
           <w:szCs w:val="20"/>
         </w:rPr>
-      </w:pPr>
-    </w:p>
+        <w:t xml:space="preserve">&gt; </w:t>
+      </w:r>
+    </w:p>
+    <w:p/>
+    <w:p/>
+    <w:p>
+      <w:pPr>
+        <w:pStyle w:val="Heading2"/>
+      </w:pPr>
+      <w:bookmarkStart w:id="20" w:name="_Toc97466205"/>
+      <w:r>
+        <w:t>4.2 Design constraints</w:t>
+      </w:r>
+      <w:bookmarkEnd w:id="20"/>
+    </w:p>
+    <w:p/>
     <w:p>
       <w:pPr>
         <w:ind w:firstLine="720"/>
@@ -3929,9 +4142,7 @@
           <w:szCs w:val="20"/>
         </w:rPr>
       </w:pPr>
-    </w:p>
-    <w:p>
-      <w:pPr>
+      <w:r>
         <w:rPr>
           <w:rFonts w:ascii="Times New Roman" w:eastAsia="Times New Roman" w:hAnsi="Times New Roman" w:cs="Times New Roman"/>
           <w:i/>
@@ -3939,7 +4150,9 @@
           <w:sz w:val="20"/>
           <w:szCs w:val="20"/>
         </w:rPr>
-      </w:pPr>
+        <w:t xml:space="preserve">&lt; Se va discuta la </w:t>
+      </w:r>
+      <w:proofErr w:type="gramStart"/>
       <w:r>
         <w:rPr>
           <w:rFonts w:ascii="Times New Roman" w:eastAsia="Times New Roman" w:hAnsi="Times New Roman" w:cs="Times New Roman"/>
@@ -3948,24 +4161,10 @@
           <w:sz w:val="20"/>
           <w:szCs w:val="20"/>
         </w:rPr>
-        <w:t xml:space="preserve">/&gt; </w:t>
-      </w:r>
-    </w:p>
-    <w:p/>
-    <w:p>
-      <w:pPr>
-        <w:pStyle w:val="Heading2"/>
-      </w:pPr>
-      <w:bookmarkStart w:id="13" w:name="_Toc97466198"/>
-      <w:r>
-        <w:t>3.2 Package diagram</w:t>
-      </w:r>
-      <w:bookmarkEnd w:id="13"/>
-    </w:p>
-    <w:p/>
-    <w:p>
-      <w:pPr>
-        <w:ind w:firstLine="720"/>
+        <w:t>laborator./</w:t>
+      </w:r>
+      <w:proofErr w:type="gramEnd"/>
+      <w:r>
         <w:rPr>
           <w:rFonts w:ascii="Times New Roman" w:eastAsia="Times New Roman" w:hAnsi="Times New Roman" w:cs="Times New Roman"/>
           <w:i/>
@@ -3973,8 +4172,31 @@
           <w:sz w:val="20"/>
           <w:szCs w:val="20"/>
         </w:rPr>
-      </w:pPr>
-      <w:r>
+        <w:t xml:space="preserve">&gt; </w:t>
+      </w:r>
+    </w:p>
+    <w:p/>
+    <w:p/>
+    <w:p/>
+    <w:p/>
+    <w:p>
+      <w:pPr>
+        <w:pStyle w:val="Heading1"/>
+      </w:pPr>
+      <w:bookmarkStart w:id="21" w:name="_Toc97466206"/>
+      <w:r>
+        <w:t>V Testing</w:t>
+      </w:r>
+      <w:bookmarkEnd w:id="21"/>
+    </w:p>
+    <w:p>
+      <w:pPr>
+        <w:ind w:firstLine="720"/>
+      </w:pPr>
+    </w:p>
+    <w:p>
+      <w:pPr>
+        <w:ind w:firstLine="720"/>
         <w:rPr>
           <w:rFonts w:ascii="Times New Roman" w:eastAsia="Times New Roman" w:hAnsi="Times New Roman" w:cs="Times New Roman"/>
           <w:i/>
@@ -3982,12 +4204,8 @@
           <w:sz w:val="20"/>
           <w:szCs w:val="20"/>
         </w:rPr>
-        <w:t xml:space="preserve">&lt; (Package Diagram)/&gt; </w:t>
-      </w:r>
-    </w:p>
-    <w:p>
-      <w:pPr>
-        <w:ind w:firstLine="720"/>
+      </w:pPr>
+      <w:r>
         <w:rPr>
           <w:rFonts w:ascii="Times New Roman" w:eastAsia="Times New Roman" w:hAnsi="Times New Roman" w:cs="Times New Roman"/>
           <w:i/>
@@ -3995,11 +4213,10 @@
           <w:sz w:val="20"/>
           <w:szCs w:val="20"/>
         </w:rPr>
-      </w:pPr>
-    </w:p>
-    <w:p>
-      <w:pPr>
-        <w:ind w:firstLine="720"/>
+        <w:t xml:space="preserve">&lt; Se va discuta la </w:t>
+      </w:r>
+      <w:proofErr w:type="gramStart"/>
+      <w:r>
         <w:rPr>
           <w:rFonts w:ascii="Times New Roman" w:eastAsia="Times New Roman" w:hAnsi="Times New Roman" w:cs="Times New Roman"/>
           <w:i/>
@@ -4007,710 +4224,7 @@
           <w:sz w:val="20"/>
           <w:szCs w:val="20"/>
         </w:rPr>
-      </w:pPr>
-    </w:p>
-    <w:p>
-      <w:pPr>
-        <w:rPr>
-          <w:rFonts w:ascii="Times New Roman" w:eastAsia="Times New Roman" w:hAnsi="Times New Roman" w:cs="Times New Roman"/>
-        </w:rPr>
-      </w:pPr>
-    </w:p>
-    <w:p>
-      <w:pPr>
-        <w:pStyle w:val="Heading2"/>
-      </w:pPr>
-      <w:bookmarkStart w:id="14" w:name="_Toc97466199"/>
-      <w:r>
-        <w:t>3.3 Class diagram</w:t>
-      </w:r>
-      <w:bookmarkEnd w:id="14"/>
-    </w:p>
-    <w:p/>
-    <w:p>
-      <w:pPr>
-        <w:ind w:firstLine="720"/>
-        <w:rPr>
-          <w:rFonts w:ascii="Times New Roman" w:eastAsia="Times New Roman" w:hAnsi="Times New Roman" w:cs="Times New Roman"/>
-          <w:i/>
-          <w:color w:val="FF0000"/>
-          <w:sz w:val="20"/>
-          <w:szCs w:val="20"/>
-        </w:rPr>
-      </w:pPr>
-      <w:r>
-        <w:rPr>
-          <w:rFonts w:ascii="Times New Roman" w:eastAsia="Times New Roman" w:hAnsi="Times New Roman" w:cs="Times New Roman"/>
-          <w:i/>
-          <w:color w:val="FF0000"/>
-          <w:sz w:val="20"/>
-          <w:szCs w:val="20"/>
-        </w:rPr>
-        <w:t xml:space="preserve">&lt; (Class Diagram)/&gt; </w:t>
-      </w:r>
-    </w:p>
-    <w:p>
-      <w:pPr>
-        <w:rPr>
-          <w:rFonts w:ascii="Times New Roman" w:eastAsia="Times New Roman" w:hAnsi="Times New Roman" w:cs="Times New Roman"/>
-        </w:rPr>
-      </w:pPr>
-    </w:p>
-    <w:p>
-      <w:pPr>
-        <w:rPr>
-          <w:rFonts w:ascii="Times New Roman" w:eastAsia="Times New Roman" w:hAnsi="Times New Roman" w:cs="Times New Roman"/>
-        </w:rPr>
-      </w:pPr>
-    </w:p>
-    <w:p>
-      <w:pPr>
-        <w:rPr>
-          <w:rFonts w:ascii="Times New Roman" w:eastAsia="Times New Roman" w:hAnsi="Times New Roman" w:cs="Times New Roman"/>
-        </w:rPr>
-      </w:pPr>
-    </w:p>
-    <w:p>
-      <w:pPr>
-        <w:rPr>
-          <w:rFonts w:ascii="Times New Roman" w:eastAsia="Times New Roman" w:hAnsi="Times New Roman" w:cs="Times New Roman"/>
-        </w:rPr>
-      </w:pPr>
-    </w:p>
-    <w:p>
-      <w:pPr>
-        <w:pStyle w:val="Heading2"/>
-      </w:pPr>
-      <w:bookmarkStart w:id="15" w:name="_Toc97466200"/>
-      <w:r>
-        <w:lastRenderedPageBreak/>
-        <w:t>3.4 Database (E-R/Data model) diagram</w:t>
-      </w:r>
-      <w:bookmarkEnd w:id="15"/>
-    </w:p>
-    <w:p>
-      <w:r>
-        <w:tab/>
-      </w:r>
-    </w:p>
-    <w:p>
-      <w:pPr>
-        <w:ind w:firstLine="720"/>
-        <w:rPr>
-          <w:rFonts w:ascii="Times New Roman" w:eastAsia="Times New Roman" w:hAnsi="Times New Roman" w:cs="Times New Roman"/>
-          <w:i/>
-          <w:color w:val="FF0000"/>
-          <w:sz w:val="20"/>
-          <w:szCs w:val="20"/>
-        </w:rPr>
-      </w:pPr>
-      <w:r>
-        <w:rPr>
-          <w:rFonts w:ascii="Times New Roman" w:eastAsia="Times New Roman" w:hAnsi="Times New Roman" w:cs="Times New Roman"/>
-          <w:i/>
-          <w:color w:val="FF0000"/>
-          <w:sz w:val="20"/>
-          <w:szCs w:val="20"/>
-        </w:rPr>
-        <w:t xml:space="preserve">&lt; (Data Model)/&gt; </w:t>
-      </w:r>
-    </w:p>
-    <w:p>
-      <w:pPr>
-        <w:pStyle w:val="Heading2"/>
-      </w:pPr>
-      <w:bookmarkStart w:id="16" w:name="_Toc97466201"/>
-      <w:r>
-        <w:t>3.5 Sequence diagram</w:t>
-      </w:r>
-      <w:bookmarkEnd w:id="16"/>
-    </w:p>
-    <w:p/>
-    <w:p>
-      <w:pPr>
-        <w:ind w:firstLine="720"/>
-        <w:rPr>
-          <w:rFonts w:ascii="Times New Roman" w:eastAsia="Times New Roman" w:hAnsi="Times New Roman" w:cs="Times New Roman"/>
-          <w:i/>
-          <w:color w:val="FF0000"/>
-          <w:sz w:val="20"/>
-          <w:szCs w:val="20"/>
-        </w:rPr>
-      </w:pPr>
-      <w:r>
-        <w:rPr>
-          <w:rFonts w:ascii="Times New Roman" w:eastAsia="Times New Roman" w:hAnsi="Times New Roman" w:cs="Times New Roman"/>
-          <w:i/>
-          <w:color w:val="FF0000"/>
-          <w:sz w:val="20"/>
-          <w:szCs w:val="20"/>
-        </w:rPr>
-        <w:t xml:space="preserve">&lt; (Sequence Diagram)/&gt; </w:t>
-      </w:r>
-    </w:p>
-    <w:p>
-      <w:pPr>
-        <w:pStyle w:val="Heading2"/>
-      </w:pPr>
-      <w:bookmarkStart w:id="17" w:name="_Toc97466202"/>
-      <w:r>
-        <w:t>3.6 Activity diagram</w:t>
-      </w:r>
-      <w:bookmarkEnd w:id="17"/>
-    </w:p>
-    <w:p>
-      <w:pPr>
-        <w:ind w:firstLine="720"/>
-      </w:pPr>
-    </w:p>
-    <w:p>
-      <w:pPr>
-        <w:ind w:firstLine="720"/>
-        <w:rPr>
-          <w:rFonts w:ascii="Times New Roman" w:eastAsia="Times New Roman" w:hAnsi="Times New Roman" w:cs="Times New Roman"/>
-          <w:i/>
-          <w:color w:val="FF0000"/>
-          <w:sz w:val="20"/>
-          <w:szCs w:val="20"/>
-        </w:rPr>
-      </w:pPr>
-      <w:r>
-        <w:rPr>
-          <w:rFonts w:ascii="Times New Roman" w:eastAsia="Times New Roman" w:hAnsi="Times New Roman" w:cs="Times New Roman"/>
-          <w:i/>
-          <w:color w:val="FF0000"/>
-          <w:sz w:val="20"/>
-          <w:szCs w:val="20"/>
-        </w:rPr>
-        <w:t xml:space="preserve">&lt; (Activity Diagram)/&gt; </w:t>
-      </w:r>
-    </w:p>
-    <w:p>
-      <w:pPr>
-        <w:pStyle w:val="Heading1"/>
-      </w:pPr>
-      <w:bookmarkStart w:id="18" w:name="_Toc97466203"/>
-      <w:r>
-        <w:t>IV Supplementary specifications</w:t>
-      </w:r>
-      <w:bookmarkEnd w:id="18"/>
-      <w:r>
-        <w:t xml:space="preserve"> </w:t>
-      </w:r>
-    </w:p>
-    <w:p/>
-    <w:p>
-      <w:pPr>
-        <w:ind w:firstLine="720"/>
-        <w:rPr>
-          <w:rFonts w:ascii="Times New Roman" w:eastAsia="Times New Roman" w:hAnsi="Times New Roman" w:cs="Times New Roman"/>
-          <w:i/>
-          <w:color w:val="FF0000"/>
-          <w:sz w:val="20"/>
-          <w:szCs w:val="20"/>
-        </w:rPr>
-      </w:pPr>
-      <w:r>
-        <w:rPr>
-          <w:rFonts w:ascii="Times New Roman" w:eastAsia="Times New Roman" w:hAnsi="Times New Roman" w:cs="Times New Roman"/>
-          <w:i/>
-          <w:color w:val="FF0000"/>
-          <w:sz w:val="20"/>
-          <w:szCs w:val="20"/>
-        </w:rPr>
-        <w:t xml:space="preserve">&lt; Se </w:t>
-      </w:r>
-      <w:proofErr w:type="spellStart"/>
-      <w:r>
-        <w:rPr>
-          <w:rFonts w:ascii="Times New Roman" w:eastAsia="Times New Roman" w:hAnsi="Times New Roman" w:cs="Times New Roman"/>
-          <w:i/>
-          <w:color w:val="FF0000"/>
-          <w:sz w:val="20"/>
-          <w:szCs w:val="20"/>
-        </w:rPr>
-        <w:t>va</w:t>
-      </w:r>
-      <w:proofErr w:type="spellEnd"/>
-      <w:r>
-        <w:rPr>
-          <w:rFonts w:ascii="Times New Roman" w:eastAsia="Times New Roman" w:hAnsi="Times New Roman" w:cs="Times New Roman"/>
-          <w:i/>
-          <w:color w:val="FF0000"/>
-          <w:sz w:val="20"/>
-          <w:szCs w:val="20"/>
-        </w:rPr>
-        <w:t xml:space="preserve"> </w:t>
-      </w:r>
-      <w:proofErr w:type="spellStart"/>
-      <w:r>
-        <w:rPr>
-          <w:rFonts w:ascii="Times New Roman" w:eastAsia="Times New Roman" w:hAnsi="Times New Roman" w:cs="Times New Roman"/>
-          <w:i/>
-          <w:color w:val="FF0000"/>
-          <w:sz w:val="20"/>
-          <w:szCs w:val="20"/>
-        </w:rPr>
-        <w:t>scrie</w:t>
-      </w:r>
-      <w:proofErr w:type="spellEnd"/>
-      <w:r>
-        <w:rPr>
-          <w:rFonts w:ascii="Times New Roman" w:eastAsia="Times New Roman" w:hAnsi="Times New Roman" w:cs="Times New Roman"/>
-          <w:i/>
-          <w:color w:val="FF0000"/>
-          <w:sz w:val="20"/>
-          <w:szCs w:val="20"/>
-        </w:rPr>
-        <w:t xml:space="preserve"> o mica </w:t>
-      </w:r>
-      <w:proofErr w:type="spellStart"/>
-      <w:proofErr w:type="gramStart"/>
-      <w:r>
-        <w:rPr>
-          <w:rFonts w:ascii="Times New Roman" w:eastAsia="Times New Roman" w:hAnsi="Times New Roman" w:cs="Times New Roman"/>
-          <w:i/>
-          <w:color w:val="FF0000"/>
-          <w:sz w:val="20"/>
-          <w:szCs w:val="20"/>
-        </w:rPr>
-        <w:t>introducere</w:t>
-      </w:r>
-      <w:proofErr w:type="spellEnd"/>
-      <w:r>
-        <w:rPr>
-          <w:rFonts w:ascii="Times New Roman" w:eastAsia="Times New Roman" w:hAnsi="Times New Roman" w:cs="Times New Roman"/>
-          <w:i/>
-          <w:color w:val="FF0000"/>
-          <w:sz w:val="20"/>
-          <w:szCs w:val="20"/>
-        </w:rPr>
-        <w:t>./</w:t>
-      </w:r>
-      <w:proofErr w:type="gramEnd"/>
-      <w:r>
-        <w:rPr>
-          <w:rFonts w:ascii="Times New Roman" w:eastAsia="Times New Roman" w:hAnsi="Times New Roman" w:cs="Times New Roman"/>
-          <w:i/>
-          <w:color w:val="FF0000"/>
-          <w:sz w:val="20"/>
-          <w:szCs w:val="20"/>
-        </w:rPr>
-        <w:t xml:space="preserve">&gt; </w:t>
-      </w:r>
-    </w:p>
-    <w:p>
-      <w:pPr>
-        <w:ind w:firstLine="720"/>
-        <w:rPr>
-          <w:rFonts w:ascii="Times New Roman" w:eastAsia="Times New Roman" w:hAnsi="Times New Roman" w:cs="Times New Roman"/>
-          <w:i/>
-          <w:color w:val="FF0000"/>
-          <w:sz w:val="20"/>
-          <w:szCs w:val="20"/>
-        </w:rPr>
-      </w:pPr>
-    </w:p>
-    <w:p>
-      <w:pPr>
-        <w:pStyle w:val="Heading2"/>
-      </w:pPr>
-      <w:bookmarkStart w:id="19" w:name="_Toc97466204"/>
-      <w:r>
-        <w:t>4.1 Non-functional requirements</w:t>
-      </w:r>
-      <w:bookmarkEnd w:id="19"/>
-    </w:p>
-    <w:p>
-      <w:pPr>
-        <w:ind w:firstLine="720"/>
-      </w:pPr>
-    </w:p>
-    <w:p>
-      <w:pPr>
-        <w:ind w:firstLine="720"/>
-        <w:rPr>
-          <w:rFonts w:ascii="Times New Roman" w:eastAsia="Times New Roman" w:hAnsi="Times New Roman" w:cs="Times New Roman"/>
-          <w:i/>
-          <w:color w:val="FF0000"/>
-          <w:sz w:val="20"/>
-          <w:szCs w:val="20"/>
-        </w:rPr>
-      </w:pPr>
-      <w:r>
-        <w:rPr>
-          <w:rFonts w:ascii="Times New Roman" w:eastAsia="Times New Roman" w:hAnsi="Times New Roman" w:cs="Times New Roman"/>
-          <w:i/>
-          <w:color w:val="FF0000"/>
-          <w:sz w:val="20"/>
-          <w:szCs w:val="20"/>
-        </w:rPr>
-        <w:t xml:space="preserve">&lt; </w:t>
-      </w:r>
-      <w:proofErr w:type="spellStart"/>
-      <w:r>
-        <w:rPr>
-          <w:rFonts w:ascii="Times New Roman" w:eastAsia="Times New Roman" w:hAnsi="Times New Roman" w:cs="Times New Roman"/>
-          <w:i/>
-          <w:color w:val="FF0000"/>
-          <w:sz w:val="20"/>
-          <w:szCs w:val="20"/>
-        </w:rPr>
-        <w:t>Specificatiile</w:t>
-      </w:r>
-      <w:proofErr w:type="spellEnd"/>
-      <w:r>
-        <w:rPr>
-          <w:rFonts w:ascii="Times New Roman" w:eastAsia="Times New Roman" w:hAnsi="Times New Roman" w:cs="Times New Roman"/>
-          <w:i/>
-          <w:color w:val="FF0000"/>
-          <w:sz w:val="20"/>
-          <w:szCs w:val="20"/>
-        </w:rPr>
-        <w:t xml:space="preserve"> non-</w:t>
-      </w:r>
-      <w:proofErr w:type="spellStart"/>
-      <w:r>
-        <w:rPr>
-          <w:rFonts w:ascii="Times New Roman" w:eastAsia="Times New Roman" w:hAnsi="Times New Roman" w:cs="Times New Roman"/>
-          <w:i/>
-          <w:color w:val="FF0000"/>
-          <w:sz w:val="20"/>
-          <w:szCs w:val="20"/>
-        </w:rPr>
-        <w:t>functionale</w:t>
-      </w:r>
-      <w:proofErr w:type="spellEnd"/>
-      <w:r>
-        <w:rPr>
-          <w:rFonts w:ascii="Times New Roman" w:eastAsia="Times New Roman" w:hAnsi="Times New Roman" w:cs="Times New Roman"/>
-          <w:i/>
-          <w:color w:val="FF0000"/>
-          <w:sz w:val="20"/>
-          <w:szCs w:val="20"/>
-        </w:rPr>
-        <w:t xml:space="preserve"> ale </w:t>
-      </w:r>
-      <w:proofErr w:type="spellStart"/>
-      <w:r>
-        <w:rPr>
-          <w:rFonts w:ascii="Times New Roman" w:eastAsia="Times New Roman" w:hAnsi="Times New Roman" w:cs="Times New Roman"/>
-          <w:i/>
-          <w:color w:val="FF0000"/>
-          <w:sz w:val="20"/>
-          <w:szCs w:val="20"/>
-        </w:rPr>
-        <w:t>aplicatiei</w:t>
-      </w:r>
-      <w:proofErr w:type="spellEnd"/>
-      <w:r>
-        <w:rPr>
-          <w:rFonts w:ascii="Times New Roman" w:eastAsia="Times New Roman" w:hAnsi="Times New Roman" w:cs="Times New Roman"/>
-          <w:i/>
-          <w:color w:val="FF0000"/>
-          <w:sz w:val="20"/>
-          <w:szCs w:val="20"/>
-        </w:rPr>
-        <w:t xml:space="preserve">. Se </w:t>
-      </w:r>
-      <w:proofErr w:type="spellStart"/>
-      <w:r>
-        <w:rPr>
-          <w:rFonts w:ascii="Times New Roman" w:eastAsia="Times New Roman" w:hAnsi="Times New Roman" w:cs="Times New Roman"/>
-          <w:i/>
-          <w:color w:val="FF0000"/>
-          <w:sz w:val="20"/>
-          <w:szCs w:val="20"/>
-        </w:rPr>
-        <w:t>va</w:t>
-      </w:r>
-      <w:proofErr w:type="spellEnd"/>
-      <w:r>
-        <w:rPr>
-          <w:rFonts w:ascii="Times New Roman" w:eastAsia="Times New Roman" w:hAnsi="Times New Roman" w:cs="Times New Roman"/>
-          <w:i/>
-          <w:color w:val="FF0000"/>
-          <w:sz w:val="20"/>
-          <w:szCs w:val="20"/>
-        </w:rPr>
-        <w:t xml:space="preserve"> </w:t>
-      </w:r>
-      <w:proofErr w:type="spellStart"/>
-      <w:r>
-        <w:rPr>
-          <w:rFonts w:ascii="Times New Roman" w:eastAsia="Times New Roman" w:hAnsi="Times New Roman" w:cs="Times New Roman"/>
-          <w:i/>
-          <w:color w:val="FF0000"/>
-          <w:sz w:val="20"/>
-          <w:szCs w:val="20"/>
-        </w:rPr>
-        <w:t>discuta</w:t>
-      </w:r>
-      <w:proofErr w:type="spellEnd"/>
-      <w:r>
-        <w:rPr>
-          <w:rFonts w:ascii="Times New Roman" w:eastAsia="Times New Roman" w:hAnsi="Times New Roman" w:cs="Times New Roman"/>
-          <w:i/>
-          <w:color w:val="FF0000"/>
-          <w:sz w:val="20"/>
-          <w:szCs w:val="20"/>
-        </w:rPr>
-        <w:t xml:space="preserve"> la </w:t>
-      </w:r>
-      <w:proofErr w:type="spellStart"/>
-      <w:proofErr w:type="gramStart"/>
-      <w:r>
-        <w:rPr>
-          <w:rFonts w:ascii="Times New Roman" w:eastAsia="Times New Roman" w:hAnsi="Times New Roman" w:cs="Times New Roman"/>
-          <w:i/>
-          <w:color w:val="FF0000"/>
-          <w:sz w:val="20"/>
-          <w:szCs w:val="20"/>
-        </w:rPr>
-        <w:t>laborator</w:t>
-      </w:r>
-      <w:proofErr w:type="spellEnd"/>
-      <w:r>
-        <w:rPr>
-          <w:rFonts w:ascii="Times New Roman" w:eastAsia="Times New Roman" w:hAnsi="Times New Roman" w:cs="Times New Roman"/>
-          <w:i/>
-          <w:color w:val="FF0000"/>
-          <w:sz w:val="20"/>
-          <w:szCs w:val="20"/>
-        </w:rPr>
-        <w:t>./</w:t>
-      </w:r>
-      <w:proofErr w:type="gramEnd"/>
-      <w:r>
-        <w:rPr>
-          <w:rFonts w:ascii="Times New Roman" w:eastAsia="Times New Roman" w:hAnsi="Times New Roman" w:cs="Times New Roman"/>
-          <w:i/>
-          <w:color w:val="FF0000"/>
-          <w:sz w:val="20"/>
-          <w:szCs w:val="20"/>
-        </w:rPr>
-        <w:t xml:space="preserve">&gt; </w:t>
-      </w:r>
-    </w:p>
-    <w:p/>
-    <w:p/>
-    <w:p>
-      <w:pPr>
-        <w:pStyle w:val="Heading2"/>
-      </w:pPr>
-      <w:bookmarkStart w:id="20" w:name="_Toc97466205"/>
-      <w:r>
-        <w:t>4.2 Design constraints</w:t>
-      </w:r>
-      <w:bookmarkEnd w:id="20"/>
-    </w:p>
-    <w:p/>
-    <w:p>
-      <w:pPr>
-        <w:ind w:firstLine="720"/>
-        <w:rPr>
-          <w:rFonts w:ascii="Times New Roman" w:eastAsia="Times New Roman" w:hAnsi="Times New Roman" w:cs="Times New Roman"/>
-          <w:i/>
-          <w:color w:val="FF0000"/>
-          <w:sz w:val="20"/>
-          <w:szCs w:val="20"/>
-        </w:rPr>
-      </w:pPr>
-      <w:r>
-        <w:rPr>
-          <w:rFonts w:ascii="Times New Roman" w:eastAsia="Times New Roman" w:hAnsi="Times New Roman" w:cs="Times New Roman"/>
-          <w:i/>
-          <w:color w:val="FF0000"/>
-          <w:sz w:val="20"/>
-          <w:szCs w:val="20"/>
-        </w:rPr>
-        <w:t xml:space="preserve">&lt; Se </w:t>
-      </w:r>
-      <w:proofErr w:type="spellStart"/>
-      <w:r>
-        <w:rPr>
-          <w:rFonts w:ascii="Times New Roman" w:eastAsia="Times New Roman" w:hAnsi="Times New Roman" w:cs="Times New Roman"/>
-          <w:i/>
-          <w:color w:val="FF0000"/>
-          <w:sz w:val="20"/>
-          <w:szCs w:val="20"/>
-        </w:rPr>
-        <w:t>va</w:t>
-      </w:r>
-      <w:proofErr w:type="spellEnd"/>
-      <w:r>
-        <w:rPr>
-          <w:rFonts w:ascii="Times New Roman" w:eastAsia="Times New Roman" w:hAnsi="Times New Roman" w:cs="Times New Roman"/>
-          <w:i/>
-          <w:color w:val="FF0000"/>
-          <w:sz w:val="20"/>
-          <w:szCs w:val="20"/>
-        </w:rPr>
-        <w:t xml:space="preserve"> </w:t>
-      </w:r>
-      <w:proofErr w:type="spellStart"/>
-      <w:r>
-        <w:rPr>
-          <w:rFonts w:ascii="Times New Roman" w:eastAsia="Times New Roman" w:hAnsi="Times New Roman" w:cs="Times New Roman"/>
-          <w:i/>
-          <w:color w:val="FF0000"/>
-          <w:sz w:val="20"/>
-          <w:szCs w:val="20"/>
-        </w:rPr>
-        <w:t>discuta</w:t>
-      </w:r>
-      <w:proofErr w:type="spellEnd"/>
-      <w:r>
-        <w:rPr>
-          <w:rFonts w:ascii="Times New Roman" w:eastAsia="Times New Roman" w:hAnsi="Times New Roman" w:cs="Times New Roman"/>
-          <w:i/>
-          <w:color w:val="FF0000"/>
-          <w:sz w:val="20"/>
-          <w:szCs w:val="20"/>
-        </w:rPr>
-        <w:t xml:space="preserve"> la </w:t>
-      </w:r>
-      <w:proofErr w:type="spellStart"/>
-      <w:proofErr w:type="gramStart"/>
-      <w:r>
-        <w:rPr>
-          <w:rFonts w:ascii="Times New Roman" w:eastAsia="Times New Roman" w:hAnsi="Times New Roman" w:cs="Times New Roman"/>
-          <w:i/>
-          <w:color w:val="FF0000"/>
-          <w:sz w:val="20"/>
-          <w:szCs w:val="20"/>
-        </w:rPr>
-        <w:t>laborator</w:t>
-      </w:r>
-      <w:proofErr w:type="spellEnd"/>
-      <w:r>
-        <w:rPr>
-          <w:rFonts w:ascii="Times New Roman" w:eastAsia="Times New Roman" w:hAnsi="Times New Roman" w:cs="Times New Roman"/>
-          <w:i/>
-          <w:color w:val="FF0000"/>
-          <w:sz w:val="20"/>
-          <w:szCs w:val="20"/>
-        </w:rPr>
-        <w:t>./</w:t>
-      </w:r>
-      <w:proofErr w:type="gramEnd"/>
-      <w:r>
-        <w:rPr>
-          <w:rFonts w:ascii="Times New Roman" w:eastAsia="Times New Roman" w:hAnsi="Times New Roman" w:cs="Times New Roman"/>
-          <w:i/>
-          <w:color w:val="FF0000"/>
-          <w:sz w:val="20"/>
-          <w:szCs w:val="20"/>
-        </w:rPr>
-        <w:t xml:space="preserve">&gt; </w:t>
-      </w:r>
-    </w:p>
-    <w:p/>
-    <w:p/>
-    <w:p/>
-    <w:p/>
-    <w:p>
-      <w:pPr>
-        <w:pStyle w:val="Heading1"/>
-      </w:pPr>
-      <w:bookmarkStart w:id="21" w:name="_Toc97466206"/>
-      <w:r>
-        <w:t>V Testing</w:t>
-      </w:r>
-      <w:bookmarkEnd w:id="21"/>
-    </w:p>
-    <w:p>
-      <w:pPr>
-        <w:ind w:firstLine="720"/>
-      </w:pPr>
-    </w:p>
-    <w:p>
-      <w:pPr>
-        <w:ind w:firstLine="720"/>
-        <w:rPr>
-          <w:rFonts w:ascii="Times New Roman" w:eastAsia="Times New Roman" w:hAnsi="Times New Roman" w:cs="Times New Roman"/>
-          <w:i/>
-          <w:color w:val="FF0000"/>
-          <w:sz w:val="20"/>
-          <w:szCs w:val="20"/>
-        </w:rPr>
-      </w:pPr>
-      <w:r>
-        <w:rPr>
-          <w:rFonts w:ascii="Times New Roman" w:eastAsia="Times New Roman" w:hAnsi="Times New Roman" w:cs="Times New Roman"/>
-          <w:i/>
-          <w:color w:val="FF0000"/>
-          <w:sz w:val="20"/>
-          <w:szCs w:val="20"/>
-        </w:rPr>
-        <w:t xml:space="preserve">&lt; Se </w:t>
-      </w:r>
-      <w:proofErr w:type="spellStart"/>
-      <w:r>
-        <w:rPr>
-          <w:rFonts w:ascii="Times New Roman" w:eastAsia="Times New Roman" w:hAnsi="Times New Roman" w:cs="Times New Roman"/>
-          <w:i/>
-          <w:color w:val="FF0000"/>
-          <w:sz w:val="20"/>
-          <w:szCs w:val="20"/>
-        </w:rPr>
-        <w:t>va</w:t>
-      </w:r>
-      <w:proofErr w:type="spellEnd"/>
-      <w:r>
-        <w:rPr>
-          <w:rFonts w:ascii="Times New Roman" w:eastAsia="Times New Roman" w:hAnsi="Times New Roman" w:cs="Times New Roman"/>
-          <w:i/>
-          <w:color w:val="FF0000"/>
-          <w:sz w:val="20"/>
-          <w:szCs w:val="20"/>
-        </w:rPr>
-        <w:t xml:space="preserve"> </w:t>
-      </w:r>
-      <w:proofErr w:type="spellStart"/>
-      <w:r>
-        <w:rPr>
-          <w:rFonts w:ascii="Times New Roman" w:eastAsia="Times New Roman" w:hAnsi="Times New Roman" w:cs="Times New Roman"/>
-          <w:i/>
-          <w:color w:val="FF0000"/>
-          <w:sz w:val="20"/>
-          <w:szCs w:val="20"/>
-        </w:rPr>
-        <w:t>discuta</w:t>
-      </w:r>
-      <w:proofErr w:type="spellEnd"/>
-      <w:r>
-        <w:rPr>
-          <w:rFonts w:ascii="Times New Roman" w:eastAsia="Times New Roman" w:hAnsi="Times New Roman" w:cs="Times New Roman"/>
-          <w:i/>
-          <w:color w:val="FF0000"/>
-          <w:sz w:val="20"/>
-          <w:szCs w:val="20"/>
-        </w:rPr>
-        <w:t xml:space="preserve"> la </w:t>
-      </w:r>
-      <w:proofErr w:type="spellStart"/>
-      <w:proofErr w:type="gramStart"/>
-      <w:r>
-        <w:rPr>
-          <w:rFonts w:ascii="Times New Roman" w:eastAsia="Times New Roman" w:hAnsi="Times New Roman" w:cs="Times New Roman"/>
-          <w:i/>
-          <w:color w:val="FF0000"/>
-          <w:sz w:val="20"/>
-          <w:szCs w:val="20"/>
-        </w:rPr>
-        <w:t>laborator</w:t>
-      </w:r>
-      <w:proofErr w:type="spellEnd"/>
-      <w:r>
-        <w:rPr>
-          <w:rFonts w:ascii="Times New Roman" w:eastAsia="Times New Roman" w:hAnsi="Times New Roman" w:cs="Times New Roman"/>
-          <w:i/>
-          <w:color w:val="FF0000"/>
-          <w:sz w:val="20"/>
-          <w:szCs w:val="20"/>
-        </w:rPr>
-        <w:t>./</w:t>
+        <w:t>laborator./</w:t>
       </w:r>
       <w:proofErr w:type="gramEnd"/>
       <w:r>
@@ -6425,7 +5939,7 @@
     <w:lsdException w:name="Table Web 2" w:semiHidden="1" w:unhideWhenUsed="1"/>
     <w:lsdException w:name="Table Web 3" w:semiHidden="1" w:unhideWhenUsed="1"/>
     <w:lsdException w:name="Balloon Text" w:semiHidden="1" w:unhideWhenUsed="1"/>
-    <w:lsdException w:name="Table Grid" w:semiHidden="1" w:uiPriority="59" w:unhideWhenUsed="1"/>
+    <w:lsdException w:name="Table Grid" w:uiPriority="59"/>
     <w:lsdException w:name="Table Theme" w:semiHidden="1" w:unhideWhenUsed="1"/>
     <w:lsdException w:name="Placeholder Text" w:semiHidden="1"/>
     <w:lsdException w:name="No Spacing" w:uiPriority="1" w:qFormat="1"/>
@@ -6764,6 +6278,7 @@
   <w:style w:type="character" w:default="1" w:styleId="DefaultParagraphFont">
     <w:name w:val="Default Paragraph Font"/>
     <w:uiPriority w:val="1"/>
+    <w:semiHidden/>
     <w:unhideWhenUsed/>
   </w:style>
   <w:style w:type="table" w:default="1" w:styleId="TableNormal">
@@ -7907,9 +7422,12 @@
 </file>
 
 <file path=customXml/item2.xml><?xml version="1.0" encoding="utf-8"?>
-<go:gDocsCustomXmlDataStorage xmlns:go="http://customooxmlschemas.google.com/" xmlns:r="http://schemas.openxmlformats.org/officeDocument/2006/relationships">
-  <go:docsCustomData xmlns:go="http://customooxmlschemas.google.com/" roundtripDataSignature="AMtx7mjGFVArFYgdF7bHWq2iuYoFT0Om9g==">AMUW2mUhfBC6bgm7VeLPetPdqKZ5x7NnPNQIEiAf6gaAlXLInxw8MIDogNtMZfHz+3GAaUBH1BsFapbgQ0v1QNPM5UB3GeP7JexB/WPrXKlD6lxr1a7F5qZ7Tl0zhDxqXftR76eiDRijTzwJM/ZhoXv7EXu77ZBA03FLk9z81J5Vuxbc28neasw1AfS2USN0TDSFhJ78GxGKHuuHUxz02up7bJuXxSJPfEMI/taNLU5sfDgB0WFqZIV3ilutkb4vmDy/UTpQaognPeJkfZqrvDzd+mhVkszli7SgIpXsx9MDKVRRdSgxr332HqWzNffEGf8EBfS9NbxtIO4wSA8n9AqbRwfKOUT+ng4DugnKgk8aPXaj2O5be7XBUuoLIiUVnk1AeK5qHHJ0IGz5CK4ojkpzW93Yc39vsMBuX/tf58QzH+AhsW/7KOc=</go:docsCustomData>
-</go:gDocsCustomXmlDataStorage>
+<?mso-contentType ?>
+<FormTemplates xmlns="http://schemas.microsoft.com/sharepoint/v3/contenttype/forms">
+  <Display>DocumentLibraryForm</Display>
+  <Edit>DocumentLibraryForm</Edit>
+  <New>DocumentLibraryForm</New>
+</FormTemplates>
 </file>
 
 <file path=customXml/item3.xml><?xml version="1.0" encoding="utf-8"?>
@@ -7919,12 +7437,9 @@
 </file>
 
 <file path=customXml/item4.xml><?xml version="1.0" encoding="utf-8"?>
-<?mso-contentType ?>
-<FormTemplates xmlns="http://schemas.microsoft.com/sharepoint/v3/contenttype/forms">
-  <Display>DocumentLibraryForm</Display>
-  <Edit>DocumentLibraryForm</Edit>
-  <New>DocumentLibraryForm</New>
-</FormTemplates>
+<go:gDocsCustomXmlDataStorage xmlns:go="http://customooxmlschemas.google.com/" xmlns:r="http://schemas.openxmlformats.org/officeDocument/2006/relationships">
+  <go:docsCustomData xmlns:go="http://customooxmlschemas.google.com/" roundtripDataSignature="AMtx7mjGFVArFYgdF7bHWq2iuYoFT0Om9g==">AMUW2mUhfBC6bgm7VeLPetPdqKZ5x7NnPNQIEiAf6gaAlXLInxw8MIDogNtMZfHz+3GAaUBH1BsFapbgQ0v1QNPM5UB3GeP7JexB/WPrXKlD6lxr1a7F5qZ7Tl0zhDxqXftR76eiDRijTzwJM/ZhoXv7EXu77ZBA03FLk9z81J5Vuxbc28neasw1AfS2USN0TDSFhJ78GxGKHuuHUxz02up7bJuXxSJPfEMI/taNLU5sfDgB0WFqZIV3ilutkb4vmDy/UTpQaognPeJkfZqrvDzd+mhVkszli7SgIpXsx9MDKVRRdSgxr332HqWzNffEGf8EBfS9NbxtIO4wSA8n9AqbRwfKOUT+ng4DugnKgk8aPXaj2O5be7XBUuoLIiUVnk1AeK5qHHJ0IGz5CK4ojkpzW93Yc39vsMBuX/tf58QzH+AhsW/7KOc=</go:docsCustomData>
+</go:gDocsCustomXmlDataStorage>
 </file>
 
 <file path=customXml/itemProps1.xml><?xml version="1.0" encoding="utf-8"?>
@@ -7946,10 +7461,9 @@
 </file>
 
 <file path=customXml/itemProps2.xml><?xml version="1.0" encoding="utf-8"?>
-<ds:datastoreItem xmlns:ds="http://schemas.openxmlformats.org/officeDocument/2006/customXml" ds:itemID="{11111111-1234-1234-1234-123412341234}">
+<ds:datastoreItem xmlns:ds="http://schemas.openxmlformats.org/officeDocument/2006/customXml" ds:itemID="{574486A5-BC9E-4339-8C71-80B07B1F9DA3}">
   <ds:schemaRefs>
-    <ds:schemaRef ds:uri="http://customooxmlschemas.google.com/"/>
-    <ds:schemaRef ds:uri="http://schemas.openxmlformats.org/officeDocument/2006/relationships"/>
+    <ds:schemaRef ds:uri="http://schemas.microsoft.com/sharepoint/v3/contenttype/forms"/>
   </ds:schemaRefs>
 </ds:datastoreItem>
 </file>
@@ -7964,9 +7478,10 @@
 </file>
 
 <file path=customXml/itemProps4.xml><?xml version="1.0" encoding="utf-8"?>
-<ds:datastoreItem xmlns:ds="http://schemas.openxmlformats.org/officeDocument/2006/customXml" ds:itemID="{574486A5-BC9E-4339-8C71-80B07B1F9DA3}">
+<ds:datastoreItem xmlns:ds="http://schemas.openxmlformats.org/officeDocument/2006/customXml" ds:itemID="{11111111-1234-1234-1234-123412341234}">
   <ds:schemaRefs>
-    <ds:schemaRef ds:uri="http://schemas.microsoft.com/sharepoint/v3/contenttype/forms"/>
+    <ds:schemaRef ds:uri="http://customooxmlschemas.google.com/"/>
+    <ds:schemaRef ds:uri="http://schemas.openxmlformats.org/officeDocument/2006/relationships"/>
   </ds:schemaRefs>
 </ds:datastoreItem>
 </file>
</xml_diff>